<commit_message>
Many Modifications after first lab is completed
Signed-off-by: John Maunsell <maunsell@uchicago.edu>
</commit_message>
<xml_diff>
--- a/Contrast Thresholds/ Documents/Contrast Thresholds Guide.docx
+++ b/Contrast Thresholds/ Documents/Contrast Thresholds Guide.docx
@@ -779,7 +779,25 @@
           <w:sz w:val="20"/>
           <w:szCs w:val="20"/>
         </w:rPr>
-        <w:t>How will you data be affected if each of the two subjects has a different contrast increment threshold?</w:t>
+        <w:t xml:space="preserve">How will </w:t>
+      </w:r>
+      <w:proofErr w:type="gramStart"/>
+      <w:r>
+        <w:rPr>
+          <w:rFonts w:ascii="Arial" w:hAnsi="Arial" w:cs="Arial"/>
+          <w:sz w:val="20"/>
+          <w:szCs w:val="20"/>
+        </w:rPr>
+        <w:t>you</w:t>
+      </w:r>
+      <w:proofErr w:type="gramEnd"/>
+      <w:r>
+        <w:rPr>
+          <w:rFonts w:ascii="Arial" w:hAnsi="Arial" w:cs="Arial"/>
+          <w:sz w:val="20"/>
+          <w:szCs w:val="20"/>
+        </w:rPr>
+        <w:t xml:space="preserve"> data be affected if each of the two subjects has a different contrast increment threshold?</w:t>
       </w:r>
     </w:p>
     <w:p>
@@ -886,6 +904,8 @@
         </w:rPr>
         <w:br w:type="page"/>
       </w:r>
+      <w:bookmarkStart w:id="0" w:name="_GoBack"/>
+      <w:bookmarkEnd w:id="0"/>
     </w:p>
     <w:p>
       <w:pPr>
@@ -1062,7 +1082,25 @@
           <w:sz w:val="20"/>
           <w:szCs w:val="20"/>
         </w:rPr>
-        <w:t>1) Log into the “labuser” account.</w:t>
+        <w:t>1) Log into the “</w:t>
+      </w:r>
+      <w:proofErr w:type="spellStart"/>
+      <w:r>
+        <w:rPr>
+          <w:rFonts w:ascii="Arial" w:hAnsi="Arial" w:cs="Arial"/>
+          <w:sz w:val="20"/>
+          <w:szCs w:val="20"/>
+        </w:rPr>
+        <w:t>labuser</w:t>
+      </w:r>
+      <w:proofErr w:type="spellEnd"/>
+      <w:r>
+        <w:rPr>
+          <w:rFonts w:ascii="Arial" w:hAnsi="Arial" w:cs="Arial"/>
+          <w:sz w:val="20"/>
+          <w:szCs w:val="20"/>
+        </w:rPr>
+        <w:t>” account.</w:t>
       </w:r>
       <w:r>
         <w:rPr>
@@ -1252,23 +1290,43 @@
           <w:sz w:val="20"/>
           <w:szCs w:val="20"/>
         </w:rPr>
-        <w:t>Launch the Contrast Threshold application by entering “contrastThreshold</w:t>
-      </w:r>
-      <w:r>
-        <w:rPr>
-          <w:rFonts w:ascii="Arial" w:hAnsi="Arial" w:cs="Arial"/>
+        <w:t>Launch the Contrast Thr</w:t>
+      </w:r>
+      <w:r>
+        <w:rPr>
+          <w:rFonts w:ascii="Arial" w:hAnsi="Arial" w:cs="Arial"/>
+          <w:sz w:val="20"/>
+          <w:szCs w:val="20"/>
+        </w:rPr>
+        <w:t xml:space="preserve">eshold application by entering the command </w:t>
+      </w:r>
+      <w:proofErr w:type="spellStart"/>
+      <w:r>
+        <w:rPr>
+          <w:rFonts w:ascii="Arial" w:hAnsi="Arial" w:cs="Arial"/>
+          <w:i/>
+          <w:sz w:val="20"/>
+          <w:szCs w:val="20"/>
+        </w:rPr>
+        <w:t>contrastThreshold</w:t>
+      </w:r>
+      <w:r>
+        <w:rPr>
+          <w:rFonts w:ascii="Arial" w:hAnsi="Arial" w:cs="Arial"/>
+          <w:i/>
           <w:sz w:val="20"/>
           <w:szCs w:val="20"/>
         </w:rPr>
         <w:t>s</w:t>
       </w:r>
-      <w:r>
-        <w:rPr>
-          <w:rFonts w:ascii="Arial" w:hAnsi="Arial" w:cs="Arial"/>
-          <w:sz w:val="20"/>
-          <w:szCs w:val="20"/>
-        </w:rPr>
-        <w:t xml:space="preserve">” (no space) in the Matlab “Command Window” at </w:t>
+      <w:proofErr w:type="spellEnd"/>
+      <w:r>
+        <w:rPr>
+          <w:rFonts w:ascii="Arial" w:hAnsi="Arial" w:cs="Arial"/>
+          <w:sz w:val="20"/>
+          <w:szCs w:val="20"/>
+        </w:rPr>
+        <w:t xml:space="preserve"> (no space) in the Matlab “Command Window” at </w:t>
       </w:r>
       <w:r>
         <w:rPr>
@@ -1955,8 +2013,6 @@
         </w:rPr>
         <w:t xml:space="preserve"> button</w:t>
       </w:r>
-      <w:bookmarkStart w:id="0" w:name="_GoBack"/>
-      <w:bookmarkEnd w:id="0"/>
       <w:r>
         <w:rPr>
           <w:rFonts w:ascii="Arial" w:hAnsi="Arial" w:cs="Arial"/>
@@ -2683,7 +2739,27 @@
           <w:sz w:val="20"/>
           <w:szCs w:val="20"/>
         </w:rPr>
-        <w:t>Inter-trial Duration</w:t>
+        <w:t>Inter-</w:t>
+      </w:r>
+      <w:proofErr w:type="gramStart"/>
+      <w:r>
+        <w:rPr>
+          <w:rFonts w:ascii="Arial" w:hAnsi="Arial" w:cs="Arial"/>
+          <w:b/>
+          <w:sz w:val="20"/>
+          <w:szCs w:val="20"/>
+        </w:rPr>
+        <w:t>trial</w:t>
+      </w:r>
+      <w:proofErr w:type="gramEnd"/>
+      <w:r>
+        <w:rPr>
+          <w:rFonts w:ascii="Arial" w:hAnsi="Arial" w:cs="Arial"/>
+          <w:b/>
+          <w:sz w:val="20"/>
+          <w:szCs w:val="20"/>
+        </w:rPr>
+        <w:t xml:space="preserve"> Duration</w:t>
       </w:r>
       <w:r>
         <w:rPr>
@@ -2890,18 +2966,18 @@
           <w:szCs w:val="20"/>
         </w:rPr>
         <w:drawing>
-          <wp:anchor distT="0" distB="0" distL="114300" distR="114300" simplePos="0" relativeHeight="251660288" behindDoc="0" locked="0" layoutInCell="1" allowOverlap="1" wp14:anchorId="3ECBB5FA" wp14:editId="256EAE89">
+          <wp:anchor distT="0" distB="0" distL="114300" distR="114300" simplePos="0" relativeHeight="251660288" behindDoc="0" locked="0" layoutInCell="1" allowOverlap="1" wp14:anchorId="3ECBB5FA" wp14:editId="62DF4FD7">
             <wp:simplePos x="0" y="0"/>
             <wp:positionH relativeFrom="column">
-              <wp:posOffset>2984748</wp:posOffset>
+              <wp:posOffset>3225165</wp:posOffset>
             </wp:positionH>
             <wp:positionV relativeFrom="paragraph">
               <wp:posOffset>0</wp:posOffset>
             </wp:positionV>
-            <wp:extent cx="3404870" cy="4345940"/>
-            <wp:effectExtent l="0" t="0" r="0" b="0"/>
+            <wp:extent cx="2916555" cy="4345940"/>
+            <wp:effectExtent l="0" t="0" r="4445" b="0"/>
             <wp:wrapSquare wrapText="bothSides"/>
-            <wp:docPr id="4" name="Picture 4" descr="NSCI-20100%20Code/Screen%20Shot%202017-12-08%20at%202.51.39%20PM.png"/>
+            <wp:docPr id="4" name="Picture 4"/>
             <wp:cNvGraphicFramePr>
               <a:graphicFrameLocks xmlns:a="http://schemas.openxmlformats.org/drawingml/2006/main" noChangeAspect="1"/>
             </wp:cNvGraphicFramePr>
@@ -2922,7 +2998,6 @@
                         </a:ext>
                       </a:extLst>
                     </a:blip>
-                    <a:srcRect/>
                     <a:stretch>
                       <a:fillRect/>
                     </a:stretch>
@@ -2930,7 +3005,7 @@
                   <pic:spPr bwMode="auto">
                     <a:xfrm>
                       <a:off x="0" y="0"/>
-                      <a:ext cx="3404870" cy="4345940"/>
+                      <a:ext cx="2916555" cy="4345940"/>
                     </a:xfrm>
                     <a:prstGeom prst="rect">
                       <a:avLst/>
@@ -3018,15 +3093,56 @@
           <w:sz w:val="20"/>
           <w:szCs w:val="20"/>
         </w:rPr>
-        <w:t>Stimulus Repeats:</w:t>
-      </w:r>
-      <w:r>
-        <w:rPr>
-          <w:rFonts w:ascii="Arial" w:hAnsi="Arial" w:cs="Arial"/>
-          <w:sz w:val="20"/>
-          <w:szCs w:val="20"/>
-        </w:rPr>
-        <w:t xml:space="preserve"> The number of times each increment will be repeated before the task stops.</w:t>
+        <w:t>Stop After Block</w:t>
+      </w:r>
+      <w:r>
+        <w:rPr>
+          <w:rFonts w:ascii="Arial" w:hAnsi="Arial" w:cs="Arial"/>
+          <w:b/>
+          <w:sz w:val="20"/>
+          <w:szCs w:val="20"/>
+        </w:rPr>
+        <w:t>:</w:t>
+      </w:r>
+      <w:r>
+        <w:rPr>
+          <w:rFonts w:ascii="Arial" w:hAnsi="Arial" w:cs="Arial"/>
+          <w:sz w:val="20"/>
+          <w:szCs w:val="20"/>
+        </w:rPr>
+        <w:t xml:space="preserve"> </w:t>
+      </w:r>
+      <w:r>
+        <w:rPr>
+          <w:rFonts w:ascii="Arial" w:hAnsi="Arial" w:cs="Arial"/>
+          <w:sz w:val="20"/>
+          <w:szCs w:val="20"/>
+        </w:rPr>
+        <w:t xml:space="preserve">Number of blocks (one repetition of each </w:t>
+      </w:r>
+      <w:r>
+        <w:rPr>
+          <w:rFonts w:ascii="Arial" w:hAnsi="Arial" w:cs="Arial"/>
+          <w:sz w:val="20"/>
+          <w:szCs w:val="20"/>
+        </w:rPr>
+        <w:t>increment</w:t>
+      </w:r>
+      <w:r>
+        <w:rPr>
+          <w:rFonts w:ascii="Arial" w:hAnsi="Arial" w:cs="Arial"/>
+          <w:sz w:val="20"/>
+          <w:szCs w:val="20"/>
+        </w:rPr>
+        <w:t>)</w:t>
+      </w:r>
+      <w:r>
+        <w:rPr>
+          <w:rFonts w:ascii="Arial" w:hAnsi="Arial" w:cs="Arial"/>
+          <w:sz w:val="20"/>
+          <w:szCs w:val="20"/>
+        </w:rPr>
+        <w:t xml:space="preserve"> will be repeated before the task stops.</w:t>
       </w:r>
       <w:r>
         <w:rPr>
@@ -3087,7 +3203,47 @@
           <w:sz w:val="20"/>
           <w:szCs w:val="20"/>
         </w:rPr>
-        <w:t>Inter-trial Dur. (s):</w:t>
+        <w:t xml:space="preserve">Inter-trial </w:t>
+      </w:r>
+      <w:proofErr w:type="spellStart"/>
+      <w:r>
+        <w:rPr>
+          <w:rFonts w:ascii="Arial" w:hAnsi="Arial" w:cs="Arial"/>
+          <w:b/>
+          <w:sz w:val="20"/>
+          <w:szCs w:val="20"/>
+        </w:rPr>
+        <w:t>Dur</w:t>
+      </w:r>
+      <w:proofErr w:type="spellEnd"/>
+      <w:r>
+        <w:rPr>
+          <w:rFonts w:ascii="Arial" w:hAnsi="Arial" w:cs="Arial"/>
+          <w:b/>
+          <w:sz w:val="20"/>
+          <w:szCs w:val="20"/>
+        </w:rPr>
+        <w:t>. (</w:t>
+      </w:r>
+      <w:proofErr w:type="spellStart"/>
+      <w:r>
+        <w:rPr>
+          <w:rFonts w:ascii="Arial" w:hAnsi="Arial" w:cs="Arial"/>
+          <w:b/>
+          <w:sz w:val="20"/>
+          <w:szCs w:val="20"/>
+        </w:rPr>
+        <w:t>s</w:t>
+      </w:r>
+      <w:proofErr w:type="spellEnd"/>
+      <w:r>
+        <w:rPr>
+          <w:rFonts w:ascii="Arial" w:hAnsi="Arial" w:cs="Arial"/>
+          <w:b/>
+          <w:sz w:val="20"/>
+          <w:szCs w:val="20"/>
+        </w:rPr>
+        <w:t>):</w:t>
       </w:r>
       <w:r>
         <w:rPr>
@@ -3132,7 +3288,47 @@
           <w:sz w:val="20"/>
           <w:szCs w:val="20"/>
         </w:rPr>
-        <w:t>Base Stim. Dur. (s):</w:t>
+        <w:t xml:space="preserve">Base Stim. </w:t>
+      </w:r>
+      <w:proofErr w:type="spellStart"/>
+      <w:r>
+        <w:rPr>
+          <w:rFonts w:ascii="Arial" w:hAnsi="Arial" w:cs="Arial"/>
+          <w:b/>
+          <w:sz w:val="20"/>
+          <w:szCs w:val="20"/>
+        </w:rPr>
+        <w:t>Dur</w:t>
+      </w:r>
+      <w:proofErr w:type="spellEnd"/>
+      <w:r>
+        <w:rPr>
+          <w:rFonts w:ascii="Arial" w:hAnsi="Arial" w:cs="Arial"/>
+          <w:b/>
+          <w:sz w:val="20"/>
+          <w:szCs w:val="20"/>
+        </w:rPr>
+        <w:t>. (</w:t>
+      </w:r>
+      <w:proofErr w:type="spellStart"/>
+      <w:r>
+        <w:rPr>
+          <w:rFonts w:ascii="Arial" w:hAnsi="Arial" w:cs="Arial"/>
+          <w:b/>
+          <w:sz w:val="20"/>
+          <w:szCs w:val="20"/>
+        </w:rPr>
+        <w:t>s</w:t>
+      </w:r>
+      <w:proofErr w:type="spellEnd"/>
+      <w:r>
+        <w:rPr>
+          <w:rFonts w:ascii="Arial" w:hAnsi="Arial" w:cs="Arial"/>
+          <w:b/>
+          <w:sz w:val="20"/>
+          <w:szCs w:val="20"/>
+        </w:rPr>
+        <w:t>):</w:t>
       </w:r>
       <w:r>
         <w:rPr>
@@ -3185,7 +3381,47 @@
           <w:sz w:val="20"/>
           <w:szCs w:val="20"/>
         </w:rPr>
-        <w:t>Test Stim. Dur. (s):</w:t>
+        <w:t xml:space="preserve">Test Stim. </w:t>
+      </w:r>
+      <w:proofErr w:type="spellStart"/>
+      <w:r>
+        <w:rPr>
+          <w:rFonts w:ascii="Arial" w:hAnsi="Arial" w:cs="Arial"/>
+          <w:b/>
+          <w:sz w:val="20"/>
+          <w:szCs w:val="20"/>
+        </w:rPr>
+        <w:t>Dur</w:t>
+      </w:r>
+      <w:proofErr w:type="spellEnd"/>
+      <w:r>
+        <w:rPr>
+          <w:rFonts w:ascii="Arial" w:hAnsi="Arial" w:cs="Arial"/>
+          <w:b/>
+          <w:sz w:val="20"/>
+          <w:szCs w:val="20"/>
+        </w:rPr>
+        <w:t>. (</w:t>
+      </w:r>
+      <w:proofErr w:type="spellStart"/>
+      <w:r>
+        <w:rPr>
+          <w:rFonts w:ascii="Arial" w:hAnsi="Arial" w:cs="Arial"/>
+          <w:b/>
+          <w:sz w:val="20"/>
+          <w:szCs w:val="20"/>
+        </w:rPr>
+        <w:t>s</w:t>
+      </w:r>
+      <w:proofErr w:type="spellEnd"/>
+      <w:r>
+        <w:rPr>
+          <w:rFonts w:ascii="Arial" w:hAnsi="Arial" w:cs="Arial"/>
+          <w:b/>
+          <w:sz w:val="20"/>
+          <w:szCs w:val="20"/>
+        </w:rPr>
+        <w:t>):</w:t>
       </w:r>
       <w:r>
         <w:rPr>
@@ -3849,7 +4085,7 @@
                       <w:sz w:val="20"/>
                       <w:szCs w:val="20"/>
                     </w:rPr>
-                    <m:t>e</m:t>
+                    <m:t>1+ e</m:t>
                   </m:r>
                 </m:e>
                 <m:sup>
@@ -3879,7 +4115,7 @@
                           <w:sz w:val="20"/>
                           <w:szCs w:val="20"/>
                         </w:rPr>
-                        <m:t>c-∝</m:t>
+                        <m:t>c-∝)</m:t>
                       </m:r>
                     </m:e>
                   </m:d>

</xml_diff>